<commit_message>
Atualização Alterar Dados - Inclusão de Foto e Opção Alterar Senha
</commit_message>
<xml_diff>
--- a/documentacao/2-Semestre/A fazeres Back-End.docx
+++ b/documentacao/2-Semestre/A fazeres Back-End.docx
@@ -62,6 +62,7 @@
           <w:bCs/>
           <w:sz w:val="24"/>
           <w:szCs w:val="24"/>
+          <w:u w:val="single"/>
         </w:rPr>
       </w:pPr>
       <w:r>
@@ -74,84 +75,7 @@
         </w:rPr>
         <w:t>Página Inicial:</w:t>
       </w:r>
-    </w:p>
-    <w:p>
-      <w:pPr>
-        <w:rPr>
-          <w:rFonts w:ascii="Calibri" w:hAnsi="Calibri" w:cs="Calibri"/>
-          <w:sz w:val="24"/>
-          <w:szCs w:val="24"/>
-        </w:rPr>
-      </w:pPr>
-      <w:r>
-        <w:rPr>
-          <w:rFonts w:ascii="Calibri" w:hAnsi="Calibri" w:cs="Calibri"/>
-          <w:sz w:val="24"/>
-          <w:szCs w:val="24"/>
-        </w:rPr>
-        <w:t xml:space="preserve">- </w:t>
-      </w:r>
-      <w:r>
-        <w:rPr>
-          <w:rFonts w:ascii="Calibri" w:hAnsi="Calibri" w:cs="Calibri"/>
-          <w:sz w:val="24"/>
-          <w:szCs w:val="24"/>
-        </w:rPr>
-        <w:t>Os Burgers favoritos da galera</w:t>
-      </w:r>
-      <w:r>
-        <w:rPr>
-          <w:rFonts w:ascii="Calibri" w:hAnsi="Calibri" w:cs="Calibri"/>
-          <w:sz w:val="24"/>
-          <w:szCs w:val="24"/>
-        </w:rPr>
-        <w:t>: Os três hamburgueres mais vendidos com seu nome, descrição, preço e foto;</w:t>
-      </w:r>
-    </w:p>
-    <w:p>
-      <w:pPr>
-        <w:rPr>
-          <w:rFonts w:ascii="Calibri" w:hAnsi="Calibri" w:cs="Calibri"/>
-          <w:sz w:val="24"/>
-          <w:szCs w:val="24"/>
-        </w:rPr>
-      </w:pPr>
-      <w:r>
-        <w:rPr>
-          <w:rFonts w:ascii="Calibri" w:hAnsi="Calibri" w:cs="Calibri"/>
-          <w:sz w:val="24"/>
-          <w:szCs w:val="24"/>
-        </w:rPr>
-        <w:t xml:space="preserve">- </w:t>
-      </w:r>
-      <w:r>
-        <w:rPr>
-          <w:rFonts w:ascii="Calibri" w:hAnsi="Calibri" w:cs="Calibri"/>
-          <w:sz w:val="24"/>
-          <w:szCs w:val="24"/>
-        </w:rPr>
-        <w:t>Feedback dos nossos clientes</w:t>
-      </w:r>
-      <w:r>
-        <w:rPr>
-          <w:rFonts w:ascii="Calibri" w:hAnsi="Calibri" w:cs="Calibri"/>
-          <w:sz w:val="24"/>
-          <w:szCs w:val="24"/>
-        </w:rPr>
-        <w:t>: Título da avaliação, avaliação em si, nome do cliente e foto do cliente. Selecionar as três avaliações com maior nota e sendo as mais recentes;</w:t>
-      </w:r>
-    </w:p>
-    <w:p>
-      <w:pPr>
-        <w:rPr>
-          <w:rFonts w:ascii="Calibri" w:hAnsi="Calibri" w:cs="Calibri"/>
-          <w:sz w:val="24"/>
-          <w:szCs w:val="24"/>
-        </w:rPr>
-      </w:pPr>
-    </w:p>
-    <w:p>
-      <w:pPr>
+      <w:r>
         <w:rPr>
           <w:rFonts w:ascii="Calibri" w:hAnsi="Calibri" w:cs="Calibri"/>
           <w:b/>
@@ -159,70 +83,96 @@
           <w:sz w:val="24"/>
           <w:szCs w:val="24"/>
         </w:rPr>
-      </w:pPr>
-      <w:r>
+        <w:t xml:space="preserve"> (João)</w:t>
+      </w:r>
+    </w:p>
+    <w:p>
+      <w:pPr>
+        <w:rPr>
+          <w:rFonts w:ascii="Calibri" w:hAnsi="Calibri" w:cs="Calibri"/>
+          <w:sz w:val="24"/>
+          <w:szCs w:val="24"/>
+        </w:rPr>
+      </w:pPr>
+      <w:r>
+        <w:rPr>
+          <w:rFonts w:ascii="Calibri" w:hAnsi="Calibri" w:cs="Calibri"/>
+          <w:sz w:val="24"/>
+          <w:szCs w:val="24"/>
+        </w:rPr>
+        <w:t xml:space="preserve">- </w:t>
+      </w:r>
+      <w:r>
+        <w:rPr>
+          <w:rFonts w:ascii="Calibri" w:hAnsi="Calibri" w:cs="Calibri"/>
+          <w:sz w:val="24"/>
+          <w:szCs w:val="24"/>
+        </w:rPr>
+        <w:t>Os Burgers favoritos da galera</w:t>
+      </w:r>
+      <w:r>
+        <w:rPr>
+          <w:rFonts w:ascii="Calibri" w:hAnsi="Calibri" w:cs="Calibri"/>
+          <w:sz w:val="24"/>
+          <w:szCs w:val="24"/>
+        </w:rPr>
+        <w:t>: Os três hamburgueres mais vendidos com seu nome, descrição, preço e foto;</w:t>
+      </w:r>
+    </w:p>
+    <w:p>
+      <w:pPr>
+        <w:rPr>
+          <w:rFonts w:ascii="Calibri" w:hAnsi="Calibri" w:cs="Calibri"/>
+          <w:sz w:val="24"/>
+          <w:szCs w:val="24"/>
+        </w:rPr>
+      </w:pPr>
+      <w:r>
+        <w:rPr>
+          <w:rFonts w:ascii="Calibri" w:hAnsi="Calibri" w:cs="Calibri"/>
+          <w:sz w:val="24"/>
+          <w:szCs w:val="24"/>
+        </w:rPr>
+        <w:t xml:space="preserve">- </w:t>
+      </w:r>
+      <w:r>
+        <w:rPr>
+          <w:rFonts w:ascii="Calibri" w:hAnsi="Calibri" w:cs="Calibri"/>
+          <w:sz w:val="24"/>
+          <w:szCs w:val="24"/>
+        </w:rPr>
+        <w:t>Feedback dos nossos clientes</w:t>
+      </w:r>
+      <w:r>
+        <w:rPr>
+          <w:rFonts w:ascii="Calibri" w:hAnsi="Calibri" w:cs="Calibri"/>
+          <w:sz w:val="24"/>
+          <w:szCs w:val="24"/>
+        </w:rPr>
+        <w:t>: Título da avaliação, avaliação em si, nome do cliente e foto do cliente. Selecionar as três avaliações com maior nota e sendo as mais recentes;</w:t>
+      </w:r>
+    </w:p>
+    <w:p>
+      <w:pPr>
+        <w:rPr>
+          <w:rFonts w:ascii="Calibri" w:hAnsi="Calibri" w:cs="Calibri"/>
+          <w:sz w:val="24"/>
+          <w:szCs w:val="24"/>
+        </w:rPr>
+      </w:pPr>
+    </w:p>
+    <w:p>
+      <w:pPr>
         <w:rPr>
           <w:rFonts w:ascii="Calibri" w:hAnsi="Calibri" w:cs="Calibri"/>
           <w:b/>
           <w:bCs/>
           <w:sz w:val="24"/>
           <w:szCs w:val="24"/>
-        </w:rPr>
-        <w:t>Página Realizar Pedido:</w:t>
-      </w:r>
-    </w:p>
-    <w:p>
-      <w:pPr>
-        <w:rPr>
-          <w:rFonts w:ascii="Calibri" w:hAnsi="Calibri" w:cs="Calibri"/>
-          <w:sz w:val="24"/>
-          <w:szCs w:val="24"/>
-        </w:rPr>
-      </w:pPr>
-      <w:r>
-        <w:rPr>
-          <w:rFonts w:ascii="Calibri" w:hAnsi="Calibri" w:cs="Calibri"/>
-          <w:sz w:val="24"/>
-          <w:szCs w:val="24"/>
-        </w:rPr>
-        <w:t>- Mostrar todos os produtos do cardápio, separados ou juntos, de acordo com a sua classificação. Mostrar foto, nome</w:t>
-      </w:r>
-      <w:r>
-        <w:rPr>
-          <w:rFonts w:ascii="Calibri" w:hAnsi="Calibri" w:cs="Calibri"/>
-          <w:sz w:val="24"/>
-          <w:szCs w:val="24"/>
-        </w:rPr>
-        <w:t xml:space="preserve">, preço </w:t>
-      </w:r>
-      <w:r>
-        <w:rPr>
-          <w:rFonts w:ascii="Calibri" w:hAnsi="Calibri" w:cs="Calibri"/>
-          <w:sz w:val="24"/>
-          <w:szCs w:val="24"/>
-        </w:rPr>
-        <w:t>e ingredientes do produto</w:t>
-      </w:r>
-      <w:r>
-        <w:rPr>
-          <w:rFonts w:ascii="Calibri" w:hAnsi="Calibri" w:cs="Calibri"/>
-          <w:sz w:val="24"/>
-          <w:szCs w:val="24"/>
-        </w:rPr>
-        <w:t>;</w:t>
-      </w:r>
-    </w:p>
-    <w:p>
-      <w:pPr>
-        <w:rPr>
-          <w:rFonts w:ascii="Calibri" w:hAnsi="Calibri" w:cs="Calibri"/>
-          <w:sz w:val="24"/>
-          <w:szCs w:val="24"/>
-        </w:rPr>
-      </w:pPr>
-    </w:p>
-    <w:p>
-      <w:pPr>
+          <w:u w:val="single"/>
+        </w:rPr>
+      </w:pPr>
+      <w:r>
         <w:rPr>
           <w:rFonts w:ascii="Calibri" w:hAnsi="Calibri" w:cs="Calibri"/>
           <w:b/>
@@ -230,7 +180,8 @@
           <w:sz w:val="24"/>
           <w:szCs w:val="24"/>
         </w:rPr>
-      </w:pPr>
+        <w:t>Página Realizar Pedido:</w:t>
+      </w:r>
       <w:r>
         <w:rPr>
           <w:rFonts w:ascii="Calibri" w:hAnsi="Calibri" w:cs="Calibri"/>
@@ -239,9 +190,78 @@
           <w:sz w:val="24"/>
           <w:szCs w:val="24"/>
         </w:rPr>
-        <w:t>Página Login:</w:t>
-      </w:r>
-      <w:r>
+        <w:t xml:space="preserve"> (João)</w:t>
+      </w:r>
+    </w:p>
+    <w:p>
+      <w:pPr>
+        <w:rPr>
+          <w:rFonts w:ascii="Calibri" w:hAnsi="Calibri" w:cs="Calibri"/>
+          <w:sz w:val="24"/>
+          <w:szCs w:val="24"/>
+        </w:rPr>
+      </w:pPr>
+      <w:r>
+        <w:rPr>
+          <w:rFonts w:ascii="Calibri" w:hAnsi="Calibri" w:cs="Calibri"/>
+          <w:sz w:val="24"/>
+          <w:szCs w:val="24"/>
+        </w:rPr>
+        <w:t>- Mostrar todos os produtos do cardápio, separados ou juntos, de acordo com a sua classificação. Mostrar foto, nome</w:t>
+      </w:r>
+      <w:r>
+        <w:rPr>
+          <w:rFonts w:ascii="Calibri" w:hAnsi="Calibri" w:cs="Calibri"/>
+          <w:sz w:val="24"/>
+          <w:szCs w:val="24"/>
+        </w:rPr>
+        <w:t xml:space="preserve">, preço </w:t>
+      </w:r>
+      <w:r>
+        <w:rPr>
+          <w:rFonts w:ascii="Calibri" w:hAnsi="Calibri" w:cs="Calibri"/>
+          <w:sz w:val="24"/>
+          <w:szCs w:val="24"/>
+        </w:rPr>
+        <w:t>e ingredientes do produto</w:t>
+      </w:r>
+      <w:r>
+        <w:rPr>
+          <w:rFonts w:ascii="Calibri" w:hAnsi="Calibri" w:cs="Calibri"/>
+          <w:sz w:val="24"/>
+          <w:szCs w:val="24"/>
+        </w:rPr>
+        <w:t>;</w:t>
+      </w:r>
+    </w:p>
+    <w:p>
+      <w:pPr>
+        <w:rPr>
+          <w:rFonts w:ascii="Calibri" w:hAnsi="Calibri" w:cs="Calibri"/>
+          <w:sz w:val="24"/>
+          <w:szCs w:val="24"/>
+        </w:rPr>
+      </w:pPr>
+      <w:r>
+        <w:rPr>
+          <w:rFonts w:ascii="Calibri" w:hAnsi="Calibri" w:cs="Calibri"/>
+          <w:sz w:val="24"/>
+          <w:szCs w:val="24"/>
+        </w:rPr>
+        <w:t>- Ao clicar em finalizar pedido deve cadastrar o pedido no banco de dados com status em enviado, e depois emitir uma mensagem de pedido enviado com sucesso.</w:t>
+      </w:r>
+    </w:p>
+    <w:p>
+      <w:pPr>
+        <w:rPr>
+          <w:rFonts w:ascii="Calibri" w:hAnsi="Calibri" w:cs="Calibri"/>
+          <w:sz w:val="24"/>
+          <w:szCs w:val="24"/>
+        </w:rPr>
+      </w:pPr>
+    </w:p>
+    <w:p>
+      <w:pPr>
         <w:rPr>
           <w:rFonts w:ascii="Calibri" w:hAnsi="Calibri" w:cs="Calibri"/>
           <w:b/>
@@ -249,53 +269,8 @@
           <w:sz w:val="24"/>
           <w:szCs w:val="24"/>
         </w:rPr>
-        <w:t xml:space="preserve"> (Luís Pedro)</w:t>
-      </w:r>
-    </w:p>
-    <w:p>
-      <w:pPr>
-        <w:rPr>
-          <w:rFonts w:ascii="Calibri" w:hAnsi="Calibri" w:cs="Calibri"/>
-          <w:sz w:val="24"/>
-          <w:szCs w:val="24"/>
-        </w:rPr>
-      </w:pPr>
-      <w:r>
-        <w:rPr>
-          <w:rFonts w:ascii="Calibri" w:hAnsi="Calibri" w:cs="Calibri"/>
-          <w:sz w:val="24"/>
-          <w:szCs w:val="24"/>
-        </w:rPr>
-        <w:t>- Permitir o usuário Logar com Email e senha (Caso o usuário digite o Email errado deve ser informado que o Email não está cadastrado, caso ele digite o Email certo e a senha errada, deve informá-lo que a senha está errada</w:t>
-      </w:r>
-      <w:r>
-        <w:rPr>
-          <w:rFonts w:ascii="Calibri" w:hAnsi="Calibri" w:cs="Calibri"/>
-          <w:sz w:val="24"/>
-          <w:szCs w:val="24"/>
-        </w:rPr>
-        <w:t>. Caso tudo esteja correto ele deve ser redirecionado para a página home com a sessão iniciada</w:t>
-      </w:r>
-      <w:r>
-        <w:rPr>
-          <w:rFonts w:ascii="Calibri" w:hAnsi="Calibri" w:cs="Calibri"/>
-          <w:sz w:val="24"/>
-          <w:szCs w:val="24"/>
-        </w:rPr>
-        <w:t>);</w:t>
-      </w:r>
-    </w:p>
-    <w:p>
-      <w:pPr>
-        <w:rPr>
-          <w:rFonts w:ascii="Calibri" w:hAnsi="Calibri" w:cs="Calibri"/>
-          <w:sz w:val="24"/>
-          <w:szCs w:val="24"/>
-        </w:rPr>
-      </w:pPr>
-    </w:p>
-    <w:p>
-      <w:pPr>
+      </w:pPr>
+      <w:r>
         <w:rPr>
           <w:rFonts w:ascii="Calibri" w:hAnsi="Calibri" w:cs="Calibri"/>
           <w:b/>
@@ -303,7 +278,8 @@
           <w:sz w:val="24"/>
           <w:szCs w:val="24"/>
         </w:rPr>
-      </w:pPr>
+        <w:t>Página Login:</w:t>
+      </w:r>
       <w:r>
         <w:rPr>
           <w:rFonts w:ascii="Calibri" w:hAnsi="Calibri" w:cs="Calibri"/>
@@ -312,9 +288,53 @@
           <w:sz w:val="24"/>
           <w:szCs w:val="24"/>
         </w:rPr>
-        <w:t>Página Cadastrar-se:</w:t>
-      </w:r>
-      <w:r>
+        <w:t xml:space="preserve"> (Luís Pedro)</w:t>
+      </w:r>
+    </w:p>
+    <w:p>
+      <w:pPr>
+        <w:rPr>
+          <w:rFonts w:ascii="Calibri" w:hAnsi="Calibri" w:cs="Calibri"/>
+          <w:sz w:val="24"/>
+          <w:szCs w:val="24"/>
+        </w:rPr>
+      </w:pPr>
+      <w:r>
+        <w:rPr>
+          <w:rFonts w:ascii="Calibri" w:hAnsi="Calibri" w:cs="Calibri"/>
+          <w:sz w:val="24"/>
+          <w:szCs w:val="24"/>
+        </w:rPr>
+        <w:t>- Permitir o usuário Logar com Email e senha (Caso o usuário digite o Email errado deve ser informado que o Email não está cadastrado, caso ele digite o Email certo e a senha errada, deve informá-lo que a senha está errada</w:t>
+      </w:r>
+      <w:r>
+        <w:rPr>
+          <w:rFonts w:ascii="Calibri" w:hAnsi="Calibri" w:cs="Calibri"/>
+          <w:sz w:val="24"/>
+          <w:szCs w:val="24"/>
+        </w:rPr>
+        <w:t>. Caso tudo esteja correto ele deve ser redirecionado para a página home com a sessão iniciada</w:t>
+      </w:r>
+      <w:r>
+        <w:rPr>
+          <w:rFonts w:ascii="Calibri" w:hAnsi="Calibri" w:cs="Calibri"/>
+          <w:sz w:val="24"/>
+          <w:szCs w:val="24"/>
+        </w:rPr>
+        <w:t>);</w:t>
+      </w:r>
+    </w:p>
+    <w:p>
+      <w:pPr>
+        <w:rPr>
+          <w:rFonts w:ascii="Calibri" w:hAnsi="Calibri" w:cs="Calibri"/>
+          <w:sz w:val="24"/>
+          <w:szCs w:val="24"/>
+        </w:rPr>
+      </w:pPr>
+    </w:p>
+    <w:p>
+      <w:pPr>
         <w:rPr>
           <w:rFonts w:ascii="Calibri" w:hAnsi="Calibri" w:cs="Calibri"/>
           <w:b/>
@@ -322,6 +342,25 @@
           <w:sz w:val="24"/>
           <w:szCs w:val="24"/>
         </w:rPr>
+      </w:pPr>
+      <w:r>
+        <w:rPr>
+          <w:rFonts w:ascii="Calibri" w:hAnsi="Calibri" w:cs="Calibri"/>
+          <w:b/>
+          <w:bCs/>
+          <w:sz w:val="24"/>
+          <w:szCs w:val="24"/>
+        </w:rPr>
+        <w:t>Página Cadastrar-se:</w:t>
+      </w:r>
+      <w:r>
+        <w:rPr>
+          <w:rFonts w:ascii="Calibri" w:hAnsi="Calibri" w:cs="Calibri"/>
+          <w:b/>
+          <w:bCs/>
+          <w:sz w:val="24"/>
+          <w:szCs w:val="24"/>
+        </w:rPr>
         <w:t xml:space="preserve"> (Luís Pedro)</w:t>
       </w:r>
     </w:p>
@@ -491,6 +530,7 @@
           <w:sz w:val="24"/>
           <w:szCs w:val="24"/>
         </w:rPr>
+        <w:lastRenderedPageBreak/>
         <w:t>* Bairro (De acordo com o CEP, quando possível);</w:t>
       </w:r>
     </w:p>
@@ -525,7 +565,6 @@
           <w:sz w:val="24"/>
           <w:szCs w:val="24"/>
         </w:rPr>
-        <w:lastRenderedPageBreak/>
         <w:t>* Número;</w:t>
       </w:r>
     </w:p>

</xml_diff>

<commit_message>
Iteração com o BD - Página Inicial - Burgers Favoritos e Avaliações
</commit_message>
<xml_diff>
--- a/documentacao/2-Semestre/A fazeres Back-End.docx
+++ b/documentacao/2-Semestre/A fazeres Back-End.docx
@@ -32,6 +32,7 @@
         </w:rPr>
         <w:t>-</w:t>
       </w:r>
+      <w:proofErr w:type="spellStart"/>
       <w:r>
         <w:rPr>
           <w:rFonts w:ascii="Calibri" w:hAnsi="Calibri" w:cs="Calibri"/>
@@ -40,19 +41,19 @@
           <w:sz w:val="32"/>
           <w:szCs w:val="32"/>
         </w:rPr>
-        <w:t>End:</w:t>
-      </w:r>
-    </w:p>
-    <w:p>
-      <w:pPr>
+        <w:t>End</w:t>
+      </w:r>
+      <w:proofErr w:type="spellEnd"/>
+      <w:r>
         <w:rPr>
           <w:rFonts w:ascii="Calibri" w:hAnsi="Calibri" w:cs="Calibri"/>
           <w:b/>
           <w:bCs/>
-          <w:sz w:val="24"/>
-          <w:szCs w:val="24"/>
-        </w:rPr>
-      </w:pPr>
+          <w:sz w:val="32"/>
+          <w:szCs w:val="32"/>
+        </w:rPr>
+        <w:t>:</w:t>
+      </w:r>
     </w:p>
     <w:p>
       <w:pPr>
@@ -62,19 +63,20 @@
           <w:bCs/>
           <w:sz w:val="24"/>
           <w:szCs w:val="24"/>
-          <w:u w:val="single"/>
-        </w:rPr>
-      </w:pPr>
-      <w:r>
+        </w:rPr>
+      </w:pPr>
+    </w:p>
+    <w:p>
+      <w:pPr>
         <w:rPr>
           <w:rFonts w:ascii="Calibri" w:hAnsi="Calibri" w:cs="Calibri"/>
           <w:b/>
           <w:bCs/>
           <w:sz w:val="24"/>
           <w:szCs w:val="24"/>
-        </w:rPr>
-        <w:t>Página Inicial:</w:t>
-      </w:r>
+          <w:u w:val="single"/>
+        </w:rPr>
+      </w:pPr>
       <w:r>
         <w:rPr>
           <w:rFonts w:ascii="Calibri" w:hAnsi="Calibri" w:cs="Calibri"/>
@@ -83,105 +85,131 @@
           <w:sz w:val="24"/>
           <w:szCs w:val="24"/>
         </w:rPr>
-        <w:t xml:space="preserve"> (João)</w:t>
-      </w:r>
-    </w:p>
-    <w:p>
-      <w:pPr>
-        <w:rPr>
-          <w:rFonts w:ascii="Calibri" w:hAnsi="Calibri" w:cs="Calibri"/>
-          <w:sz w:val="24"/>
-          <w:szCs w:val="24"/>
-        </w:rPr>
-      </w:pPr>
-      <w:r>
-        <w:rPr>
-          <w:rFonts w:ascii="Calibri" w:hAnsi="Calibri" w:cs="Calibri"/>
-          <w:sz w:val="24"/>
-          <w:szCs w:val="24"/>
-        </w:rPr>
-        <w:t xml:space="preserve">- </w:t>
-      </w:r>
-      <w:r>
-        <w:rPr>
-          <w:rFonts w:ascii="Calibri" w:hAnsi="Calibri" w:cs="Calibri"/>
-          <w:sz w:val="24"/>
-          <w:szCs w:val="24"/>
-        </w:rPr>
-        <w:t>Os Burgers favoritos da galera</w:t>
-      </w:r>
-      <w:r>
-        <w:rPr>
-          <w:rFonts w:ascii="Calibri" w:hAnsi="Calibri" w:cs="Calibri"/>
-          <w:sz w:val="24"/>
-          <w:szCs w:val="24"/>
-        </w:rPr>
-        <w:t>: Os três hamburgueres mais vendidos com seu nome, descrição, preço e foto;</w:t>
-      </w:r>
-    </w:p>
-    <w:p>
-      <w:pPr>
-        <w:rPr>
-          <w:rFonts w:ascii="Calibri" w:hAnsi="Calibri" w:cs="Calibri"/>
-          <w:sz w:val="24"/>
-          <w:szCs w:val="24"/>
-        </w:rPr>
-      </w:pPr>
-      <w:r>
-        <w:rPr>
-          <w:rFonts w:ascii="Calibri" w:hAnsi="Calibri" w:cs="Calibri"/>
-          <w:sz w:val="24"/>
-          <w:szCs w:val="24"/>
-        </w:rPr>
-        <w:t xml:space="preserve">- </w:t>
-      </w:r>
-      <w:r>
-        <w:rPr>
-          <w:rFonts w:ascii="Calibri" w:hAnsi="Calibri" w:cs="Calibri"/>
-          <w:sz w:val="24"/>
-          <w:szCs w:val="24"/>
-        </w:rPr>
-        <w:t>Feedback dos nossos clientes</w:t>
-      </w:r>
-      <w:r>
-        <w:rPr>
-          <w:rFonts w:ascii="Calibri" w:hAnsi="Calibri" w:cs="Calibri"/>
-          <w:sz w:val="24"/>
-          <w:szCs w:val="24"/>
-        </w:rPr>
-        <w:t>: Título da avaliação, avaliação em si, nome do cliente e foto do cliente. Selecionar as três avaliações com maior nota e sendo as mais recentes;</w:t>
-      </w:r>
-    </w:p>
-    <w:p>
-      <w:pPr>
-        <w:rPr>
-          <w:rFonts w:ascii="Calibri" w:hAnsi="Calibri" w:cs="Calibri"/>
-          <w:sz w:val="24"/>
-          <w:szCs w:val="24"/>
-        </w:rPr>
-      </w:pPr>
-    </w:p>
-    <w:p>
-      <w:pPr>
+        <w:t>Página Inicial:</w:t>
+      </w:r>
+      <w:r>
         <w:rPr>
           <w:rFonts w:ascii="Calibri" w:hAnsi="Calibri" w:cs="Calibri"/>
           <w:b/>
           <w:bCs/>
           <w:sz w:val="24"/>
           <w:szCs w:val="24"/>
-          <w:u w:val="single"/>
-        </w:rPr>
-      </w:pPr>
-      <w:r>
+        </w:rPr>
+        <w:t xml:space="preserve"> (João)</w:t>
+      </w:r>
+    </w:p>
+    <w:p>
+      <w:pPr>
+        <w:rPr>
+          <w:rFonts w:ascii="Calibri" w:hAnsi="Calibri" w:cs="Calibri"/>
+          <w:sz w:val="24"/>
+          <w:szCs w:val="24"/>
+        </w:rPr>
+      </w:pPr>
+      <w:r>
+        <w:rPr>
+          <w:rFonts w:ascii="Calibri" w:hAnsi="Calibri" w:cs="Calibri"/>
+          <w:sz w:val="24"/>
+          <w:szCs w:val="24"/>
+          <w:highlight w:val="darkYellow"/>
+        </w:rPr>
+        <w:t xml:space="preserve">- Os Burgers favoritos </w:t>
+      </w:r>
+      <w:proofErr w:type="gramStart"/>
+      <w:r>
+        <w:rPr>
+          <w:rFonts w:ascii="Calibri" w:hAnsi="Calibri" w:cs="Calibri"/>
+          <w:sz w:val="24"/>
+          <w:szCs w:val="24"/>
+          <w:highlight w:val="darkYellow"/>
+        </w:rPr>
+        <w:t>da galera</w:t>
+      </w:r>
+      <w:proofErr w:type="gramEnd"/>
+      <w:r>
+        <w:rPr>
+          <w:rFonts w:ascii="Calibri" w:hAnsi="Calibri" w:cs="Calibri"/>
+          <w:sz w:val="24"/>
+          <w:szCs w:val="24"/>
+          <w:highlight w:val="darkYellow"/>
+        </w:rPr>
+        <w:t>: Os três hamburgueres mais vendidos com seu nome, descrição, preço e foto;</w:t>
+      </w:r>
+    </w:p>
+    <w:p>
+      <w:pPr>
+        <w:rPr>
+          <w:rFonts w:ascii="Calibri" w:hAnsi="Calibri" w:cs="Calibri"/>
+          <w:sz w:val="24"/>
+          <w:szCs w:val="24"/>
+        </w:rPr>
+      </w:pPr>
+      <w:r>
+        <w:rPr>
+          <w:rFonts w:ascii="Calibri" w:hAnsi="Calibri" w:cs="Calibri"/>
+          <w:sz w:val="24"/>
+          <w:szCs w:val="24"/>
+          <w:highlight w:val="darkYellow"/>
+        </w:rPr>
+        <w:t xml:space="preserve">- Feedback dos nossos clientes: </w:t>
+      </w:r>
+      <w:r>
+        <w:rPr>
+          <w:rFonts w:ascii="Calibri" w:hAnsi="Calibri" w:cs="Calibri"/>
+          <w:sz w:val="24"/>
+          <w:szCs w:val="24"/>
+          <w:highlight w:val="darkYellow"/>
+        </w:rPr>
+        <w:t xml:space="preserve">Comentário da </w:t>
+      </w:r>
+      <w:r>
+        <w:rPr>
+          <w:rFonts w:ascii="Calibri" w:hAnsi="Calibri" w:cs="Calibri"/>
+          <w:sz w:val="24"/>
+          <w:szCs w:val="24"/>
+          <w:highlight w:val="darkYellow"/>
+        </w:rPr>
+        <w:t>avaliação</w:t>
+      </w:r>
+      <w:r>
+        <w:rPr>
+          <w:rFonts w:ascii="Calibri" w:hAnsi="Calibri" w:cs="Calibri"/>
+          <w:sz w:val="24"/>
+          <w:szCs w:val="24"/>
+          <w:highlight w:val="darkYellow"/>
+        </w:rPr>
+        <w:t>, nota</w:t>
+      </w:r>
+      <w:r>
+        <w:rPr>
+          <w:rFonts w:ascii="Calibri" w:hAnsi="Calibri" w:cs="Calibri"/>
+          <w:sz w:val="24"/>
+          <w:szCs w:val="24"/>
+          <w:highlight w:val="darkYellow"/>
+        </w:rPr>
+        <w:t>, nome do cliente e foto do cliente. Selecionar as três avaliações com maior nota e sendo as mais recentes;</w:t>
+      </w:r>
+    </w:p>
+    <w:p>
+      <w:pPr>
+        <w:rPr>
+          <w:rFonts w:ascii="Calibri" w:hAnsi="Calibri" w:cs="Calibri"/>
+          <w:sz w:val="24"/>
+          <w:szCs w:val="24"/>
+        </w:rPr>
+      </w:pPr>
+    </w:p>
+    <w:p>
+      <w:pPr>
         <w:rPr>
           <w:rFonts w:ascii="Calibri" w:hAnsi="Calibri" w:cs="Calibri"/>
           <w:b/>
           <w:bCs/>
           <w:sz w:val="24"/>
           <w:szCs w:val="24"/>
-        </w:rPr>
-        <w:t>Página Realizar Pedido:</w:t>
-      </w:r>
+          <w:u w:val="single"/>
+        </w:rPr>
+      </w:pPr>
       <w:r>
         <w:rPr>
           <w:rFonts w:ascii="Calibri" w:hAnsi="Calibri" w:cs="Calibri"/>
@@ -190,78 +218,9 @@
           <w:sz w:val="24"/>
           <w:szCs w:val="24"/>
         </w:rPr>
-        <w:t xml:space="preserve"> (João)</w:t>
-      </w:r>
-    </w:p>
-    <w:p>
-      <w:pPr>
-        <w:rPr>
-          <w:rFonts w:ascii="Calibri" w:hAnsi="Calibri" w:cs="Calibri"/>
-          <w:sz w:val="24"/>
-          <w:szCs w:val="24"/>
-        </w:rPr>
-      </w:pPr>
-      <w:r>
-        <w:rPr>
-          <w:rFonts w:ascii="Calibri" w:hAnsi="Calibri" w:cs="Calibri"/>
-          <w:sz w:val="24"/>
-          <w:szCs w:val="24"/>
-        </w:rPr>
-        <w:t>- Mostrar todos os produtos do cardápio, separados ou juntos, de acordo com a sua classificação. Mostrar foto, nome</w:t>
-      </w:r>
-      <w:r>
-        <w:rPr>
-          <w:rFonts w:ascii="Calibri" w:hAnsi="Calibri" w:cs="Calibri"/>
-          <w:sz w:val="24"/>
-          <w:szCs w:val="24"/>
-        </w:rPr>
-        <w:t xml:space="preserve">, preço </w:t>
-      </w:r>
-      <w:r>
-        <w:rPr>
-          <w:rFonts w:ascii="Calibri" w:hAnsi="Calibri" w:cs="Calibri"/>
-          <w:sz w:val="24"/>
-          <w:szCs w:val="24"/>
-        </w:rPr>
-        <w:t>e ingredientes do produto</w:t>
-      </w:r>
-      <w:r>
-        <w:rPr>
-          <w:rFonts w:ascii="Calibri" w:hAnsi="Calibri" w:cs="Calibri"/>
-          <w:sz w:val="24"/>
-          <w:szCs w:val="24"/>
-        </w:rPr>
-        <w:t>;</w:t>
-      </w:r>
-    </w:p>
-    <w:p>
-      <w:pPr>
-        <w:rPr>
-          <w:rFonts w:ascii="Calibri" w:hAnsi="Calibri" w:cs="Calibri"/>
-          <w:sz w:val="24"/>
-          <w:szCs w:val="24"/>
-        </w:rPr>
-      </w:pPr>
-      <w:r>
-        <w:rPr>
-          <w:rFonts w:ascii="Calibri" w:hAnsi="Calibri" w:cs="Calibri"/>
-          <w:sz w:val="24"/>
-          <w:szCs w:val="24"/>
-        </w:rPr>
-        <w:t>- Ao clicar em finalizar pedido deve cadastrar o pedido no banco de dados com status em enviado, e depois emitir uma mensagem de pedido enviado com sucesso.</w:t>
-      </w:r>
-    </w:p>
-    <w:p>
-      <w:pPr>
-        <w:rPr>
-          <w:rFonts w:ascii="Calibri" w:hAnsi="Calibri" w:cs="Calibri"/>
-          <w:sz w:val="24"/>
-          <w:szCs w:val="24"/>
-        </w:rPr>
-      </w:pPr>
-    </w:p>
-    <w:p>
-      <w:pPr>
+        <w:t>Página Realizar Pedido:</w:t>
+      </w:r>
+      <w:r>
         <w:rPr>
           <w:rFonts w:ascii="Calibri" w:hAnsi="Calibri" w:cs="Calibri"/>
           <w:b/>
@@ -269,17 +228,92 @@
           <w:sz w:val="24"/>
           <w:szCs w:val="24"/>
         </w:rPr>
-      </w:pPr>
-      <w:r>
+        <w:t xml:space="preserve"> (João)</w:t>
+      </w:r>
+    </w:p>
+    <w:p>
+      <w:pPr>
+        <w:rPr>
+          <w:rFonts w:ascii="Calibri" w:hAnsi="Calibri" w:cs="Calibri"/>
+          <w:sz w:val="24"/>
+          <w:szCs w:val="24"/>
+        </w:rPr>
+      </w:pPr>
+      <w:r>
+        <w:rPr>
+          <w:rFonts w:ascii="Calibri" w:hAnsi="Calibri" w:cs="Calibri"/>
+          <w:sz w:val="24"/>
+          <w:szCs w:val="24"/>
+          <w:highlight w:val="darkYellow"/>
+        </w:rPr>
+        <w:t>- Mostrar todos os produtos do cardápio, separados ou juntos, de acordo com a sua classificação. Mostrar foto, nome</w:t>
+      </w:r>
+      <w:r>
+        <w:rPr>
+          <w:rFonts w:ascii="Calibri" w:hAnsi="Calibri" w:cs="Calibri"/>
+          <w:sz w:val="24"/>
+          <w:szCs w:val="24"/>
+          <w:highlight w:val="darkYellow"/>
+        </w:rPr>
+        <w:t xml:space="preserve">, preço </w:t>
+      </w:r>
+      <w:r>
+        <w:rPr>
+          <w:rFonts w:ascii="Calibri" w:hAnsi="Calibri" w:cs="Calibri"/>
+          <w:sz w:val="24"/>
+          <w:szCs w:val="24"/>
+          <w:highlight w:val="darkYellow"/>
+        </w:rPr>
+        <w:t>e ingredientes do produto</w:t>
+      </w:r>
+      <w:r>
+        <w:rPr>
+          <w:rFonts w:ascii="Calibri" w:hAnsi="Calibri" w:cs="Calibri"/>
+          <w:sz w:val="24"/>
+          <w:szCs w:val="24"/>
+          <w:highlight w:val="darkYellow"/>
+        </w:rPr>
+        <w:t>;</w:t>
+      </w:r>
+    </w:p>
+    <w:p>
+      <w:pPr>
+        <w:rPr>
+          <w:rFonts w:ascii="Calibri" w:hAnsi="Calibri" w:cs="Calibri"/>
+          <w:sz w:val="24"/>
+          <w:szCs w:val="24"/>
+        </w:rPr>
+      </w:pPr>
+      <w:r>
+        <w:rPr>
+          <w:rFonts w:ascii="Calibri" w:hAnsi="Calibri" w:cs="Calibri"/>
+          <w:sz w:val="24"/>
+          <w:szCs w:val="24"/>
+          <w:highlight w:val="darkYellow"/>
+        </w:rPr>
+        <w:t>- Ao clicar em finalizar pedido deve cadastrar o pedido no banco de dados com status em enviado, e depois emitir uma mensagem de pedido enviado com sucesso.</w:t>
+      </w:r>
+    </w:p>
+    <w:p>
+      <w:pPr>
+        <w:rPr>
+          <w:rFonts w:ascii="Calibri" w:hAnsi="Calibri" w:cs="Calibri"/>
+          <w:sz w:val="24"/>
+          <w:szCs w:val="24"/>
+        </w:rPr>
+      </w:pPr>
+    </w:p>
+    <w:p>
+      <w:pPr>
         <w:rPr>
           <w:rFonts w:ascii="Calibri" w:hAnsi="Calibri" w:cs="Calibri"/>
           <w:b/>
           <w:bCs/>
           <w:sz w:val="24"/>
           <w:szCs w:val="24"/>
-        </w:rPr>
-        <w:t>Página Login:</w:t>
-      </w:r>
+          <w:highlight w:val="darkYellow"/>
+        </w:rPr>
+      </w:pPr>
       <w:r>
         <w:rPr>
           <w:rFonts w:ascii="Calibri" w:hAnsi="Calibri" w:cs="Calibri"/>
@@ -287,72 +321,98 @@
           <w:bCs/>
           <w:sz w:val="24"/>
           <w:szCs w:val="24"/>
-        </w:rPr>
-        <w:t xml:space="preserve"> (Luís Pedro)</w:t>
-      </w:r>
-    </w:p>
-    <w:p>
-      <w:pPr>
-        <w:rPr>
-          <w:rFonts w:ascii="Calibri" w:hAnsi="Calibri" w:cs="Calibri"/>
-          <w:sz w:val="24"/>
-          <w:szCs w:val="24"/>
-        </w:rPr>
-      </w:pPr>
-      <w:r>
-        <w:rPr>
-          <w:rFonts w:ascii="Calibri" w:hAnsi="Calibri" w:cs="Calibri"/>
-          <w:sz w:val="24"/>
-          <w:szCs w:val="24"/>
-        </w:rPr>
-        <w:t>- Permitir o usuário Logar com Email e senha (Caso o usuário digite o Email errado deve ser informado que o Email não está cadastrado, caso ele digite o Email certo e a senha errada, deve informá-lo que a senha está errada</w:t>
-      </w:r>
-      <w:r>
-        <w:rPr>
-          <w:rFonts w:ascii="Calibri" w:hAnsi="Calibri" w:cs="Calibri"/>
-          <w:sz w:val="24"/>
-          <w:szCs w:val="24"/>
-        </w:rPr>
-        <w:t>. Caso tudo esteja correto ele deve ser redirecionado para a página home com a sessão iniciada</w:t>
-      </w:r>
-      <w:r>
-        <w:rPr>
-          <w:rFonts w:ascii="Calibri" w:hAnsi="Calibri" w:cs="Calibri"/>
-          <w:sz w:val="24"/>
-          <w:szCs w:val="24"/>
-        </w:rPr>
-        <w:t>);</w:t>
-      </w:r>
-    </w:p>
-    <w:p>
-      <w:pPr>
-        <w:rPr>
-          <w:rFonts w:ascii="Calibri" w:hAnsi="Calibri" w:cs="Calibri"/>
-          <w:sz w:val="24"/>
-          <w:szCs w:val="24"/>
-        </w:rPr>
-      </w:pPr>
-    </w:p>
-    <w:p>
-      <w:pPr>
+          <w:highlight w:val="darkYellow"/>
+        </w:rPr>
+        <w:t>Página Login:</w:t>
+      </w:r>
+      <w:r>
         <w:rPr>
           <w:rFonts w:ascii="Calibri" w:hAnsi="Calibri" w:cs="Calibri"/>
           <w:b/>
           <w:bCs/>
           <w:sz w:val="24"/>
           <w:szCs w:val="24"/>
-        </w:rPr>
-      </w:pPr>
-      <w:r>
+          <w:highlight w:val="darkYellow"/>
+        </w:rPr>
+        <w:t xml:space="preserve"> (Luís Pedro)</w:t>
+      </w:r>
+    </w:p>
+    <w:p>
+      <w:pPr>
+        <w:rPr>
+          <w:rFonts w:ascii="Calibri" w:hAnsi="Calibri" w:cs="Calibri"/>
+          <w:sz w:val="24"/>
+          <w:szCs w:val="24"/>
+        </w:rPr>
+      </w:pPr>
+      <w:r>
+        <w:rPr>
+          <w:rFonts w:ascii="Calibri" w:hAnsi="Calibri" w:cs="Calibri"/>
+          <w:sz w:val="24"/>
+          <w:szCs w:val="24"/>
+          <w:highlight w:val="darkYellow"/>
+        </w:rPr>
+        <w:t xml:space="preserve">- Permitir o usuário </w:t>
+      </w:r>
+      <w:proofErr w:type="spellStart"/>
+      <w:r>
+        <w:rPr>
+          <w:rFonts w:ascii="Calibri" w:hAnsi="Calibri" w:cs="Calibri"/>
+          <w:sz w:val="24"/>
+          <w:szCs w:val="24"/>
+          <w:highlight w:val="darkYellow"/>
+        </w:rPr>
+        <w:t>Logar</w:t>
+      </w:r>
+      <w:proofErr w:type="spellEnd"/>
+      <w:r>
+        <w:rPr>
+          <w:rFonts w:ascii="Calibri" w:hAnsi="Calibri" w:cs="Calibri"/>
+          <w:sz w:val="24"/>
+          <w:szCs w:val="24"/>
+          <w:highlight w:val="darkYellow"/>
+        </w:rPr>
+        <w:t xml:space="preserve"> com Email e senha (Caso o usuário digite o Email errado deve ser informado que o Email não está cadastrado, caso ele digite o Email certo e a senha errada, deve informá-lo que a senha está errada</w:t>
+      </w:r>
+      <w:r>
+        <w:rPr>
+          <w:rFonts w:ascii="Calibri" w:hAnsi="Calibri" w:cs="Calibri"/>
+          <w:sz w:val="24"/>
+          <w:szCs w:val="24"/>
+          <w:highlight w:val="darkYellow"/>
+        </w:rPr>
+        <w:t>. Caso tudo esteja correto ele deve ser redirecionado para a página home com a sessão iniciada</w:t>
+      </w:r>
+      <w:r>
+        <w:rPr>
+          <w:rFonts w:ascii="Calibri" w:hAnsi="Calibri" w:cs="Calibri"/>
+          <w:sz w:val="24"/>
+          <w:szCs w:val="24"/>
+          <w:highlight w:val="darkYellow"/>
+        </w:rPr>
+        <w:t>);</w:t>
+      </w:r>
+    </w:p>
+    <w:p>
+      <w:pPr>
+        <w:rPr>
+          <w:rFonts w:ascii="Calibri" w:hAnsi="Calibri" w:cs="Calibri"/>
+          <w:sz w:val="24"/>
+          <w:szCs w:val="24"/>
+        </w:rPr>
+      </w:pPr>
+    </w:p>
+    <w:p>
+      <w:pPr>
         <w:rPr>
           <w:rFonts w:ascii="Calibri" w:hAnsi="Calibri" w:cs="Calibri"/>
           <w:b/>
           <w:bCs/>
           <w:sz w:val="24"/>
           <w:szCs w:val="24"/>
-        </w:rPr>
-        <w:t>Página Cadastrar-se:</w:t>
-      </w:r>
+          <w:highlight w:val="darkYellow"/>
+        </w:rPr>
+      </w:pPr>
       <w:r>
         <w:rPr>
           <w:rFonts w:ascii="Calibri" w:hAnsi="Calibri" w:cs="Calibri"/>
@@ -360,6 +420,18 @@
           <w:bCs/>
           <w:sz w:val="24"/>
           <w:szCs w:val="24"/>
+          <w:highlight w:val="darkYellow"/>
+        </w:rPr>
+        <w:t>Página Cadastrar-se:</w:t>
+      </w:r>
+      <w:r>
+        <w:rPr>
+          <w:rFonts w:ascii="Calibri" w:hAnsi="Calibri" w:cs="Calibri"/>
+          <w:b/>
+          <w:bCs/>
+          <w:sz w:val="24"/>
+          <w:szCs w:val="24"/>
+          <w:highlight w:val="darkYellow"/>
         </w:rPr>
         <w:t xml:space="preserve"> (Luís Pedro)</w:t>
       </w:r>
@@ -370,13 +442,15 @@
           <w:rFonts w:ascii="Calibri" w:hAnsi="Calibri" w:cs="Calibri"/>
           <w:sz w:val="24"/>
           <w:szCs w:val="24"/>
-        </w:rPr>
-      </w:pPr>
-      <w:r>
-        <w:rPr>
-          <w:rFonts w:ascii="Calibri" w:hAnsi="Calibri" w:cs="Calibri"/>
-          <w:sz w:val="24"/>
-          <w:szCs w:val="24"/>
+          <w:highlight w:val="darkYellow"/>
+        </w:rPr>
+      </w:pPr>
+      <w:r>
+        <w:rPr>
+          <w:rFonts w:ascii="Calibri" w:hAnsi="Calibri" w:cs="Calibri"/>
+          <w:sz w:val="24"/>
+          <w:szCs w:val="24"/>
+          <w:highlight w:val="darkYellow"/>
         </w:rPr>
         <w:t>- Para o usuário se cadastrar ele deve informar os seguintes dados:</w:t>
       </w:r>
@@ -385,6 +459,7 @@
           <w:rFonts w:ascii="Calibri" w:hAnsi="Calibri" w:cs="Calibri"/>
           <w:sz w:val="24"/>
           <w:szCs w:val="24"/>
+          <w:highlight w:val="darkYellow"/>
         </w:rPr>
         <w:br/>
         <w:t>* Nome;</w:t>
@@ -396,30 +471,74 @@
           <w:rFonts w:ascii="Calibri" w:hAnsi="Calibri" w:cs="Calibri"/>
           <w:sz w:val="24"/>
           <w:szCs w:val="24"/>
-        </w:rPr>
-      </w:pPr>
-      <w:r>
-        <w:rPr>
-          <w:rFonts w:ascii="Calibri" w:hAnsi="Calibri" w:cs="Calibri"/>
-          <w:sz w:val="24"/>
-          <w:szCs w:val="24"/>
-        </w:rPr>
-        <w:t>* Email (Deve haver uma verificação para ver se a estrutura do email é válida e se ele já não está cadastrado, pois não pode haver dois emais iguais no banco de dados);</w:t>
-      </w:r>
-    </w:p>
-    <w:p>
-      <w:pPr>
-        <w:rPr>
-          <w:rFonts w:ascii="Calibri" w:hAnsi="Calibri" w:cs="Calibri"/>
-          <w:sz w:val="24"/>
-          <w:szCs w:val="24"/>
-        </w:rPr>
-      </w:pPr>
-      <w:r>
-        <w:rPr>
-          <w:rFonts w:ascii="Calibri" w:hAnsi="Calibri" w:cs="Calibri"/>
-          <w:sz w:val="24"/>
-          <w:szCs w:val="24"/>
+          <w:highlight w:val="darkYellow"/>
+        </w:rPr>
+      </w:pPr>
+      <w:r>
+        <w:rPr>
+          <w:rFonts w:ascii="Calibri" w:hAnsi="Calibri" w:cs="Calibri"/>
+          <w:sz w:val="24"/>
+          <w:szCs w:val="24"/>
+          <w:highlight w:val="darkYellow"/>
+        </w:rPr>
+        <w:t xml:space="preserve">* Email (Deve haver uma verificação para ver se a estrutura do </w:t>
+      </w:r>
+      <w:proofErr w:type="spellStart"/>
+      <w:r>
+        <w:rPr>
+          <w:rFonts w:ascii="Calibri" w:hAnsi="Calibri" w:cs="Calibri"/>
+          <w:sz w:val="24"/>
+          <w:szCs w:val="24"/>
+          <w:highlight w:val="darkYellow"/>
+        </w:rPr>
+        <w:t>email</w:t>
+      </w:r>
+      <w:proofErr w:type="spellEnd"/>
+      <w:r>
+        <w:rPr>
+          <w:rFonts w:ascii="Calibri" w:hAnsi="Calibri" w:cs="Calibri"/>
+          <w:sz w:val="24"/>
+          <w:szCs w:val="24"/>
+          <w:highlight w:val="darkYellow"/>
+        </w:rPr>
+        <w:t xml:space="preserve"> é válida e se ele já não está cadastrado, pois não pode haver dois </w:t>
+      </w:r>
+      <w:proofErr w:type="spellStart"/>
+      <w:r>
+        <w:rPr>
+          <w:rFonts w:ascii="Calibri" w:hAnsi="Calibri" w:cs="Calibri"/>
+          <w:sz w:val="24"/>
+          <w:szCs w:val="24"/>
+          <w:highlight w:val="darkYellow"/>
+        </w:rPr>
+        <w:t>emais</w:t>
+      </w:r>
+      <w:proofErr w:type="spellEnd"/>
+      <w:r>
+        <w:rPr>
+          <w:rFonts w:ascii="Calibri" w:hAnsi="Calibri" w:cs="Calibri"/>
+          <w:sz w:val="24"/>
+          <w:szCs w:val="24"/>
+          <w:highlight w:val="darkYellow"/>
+        </w:rPr>
+        <w:t xml:space="preserve"> iguais no banco de dados);</w:t>
+      </w:r>
+    </w:p>
+    <w:p>
+      <w:pPr>
+        <w:rPr>
+          <w:rFonts w:ascii="Calibri" w:hAnsi="Calibri" w:cs="Calibri"/>
+          <w:sz w:val="24"/>
+          <w:szCs w:val="24"/>
+          <w:highlight w:val="darkYellow"/>
+        </w:rPr>
+      </w:pPr>
+      <w:r>
+        <w:rPr>
+          <w:rFonts w:ascii="Calibri" w:hAnsi="Calibri" w:cs="Calibri"/>
+          <w:sz w:val="24"/>
+          <w:szCs w:val="24"/>
+          <w:highlight w:val="darkYellow"/>
         </w:rPr>
         <w:t>* Telefone e Celular (O usuário deve informar ao menos dois meios de se comunicar com ele);</w:t>
       </w:r>
@@ -430,13 +549,15 @@
           <w:rFonts w:ascii="Calibri" w:hAnsi="Calibri" w:cs="Calibri"/>
           <w:sz w:val="24"/>
           <w:szCs w:val="24"/>
-        </w:rPr>
-      </w:pPr>
-      <w:r>
-        <w:rPr>
-          <w:rFonts w:ascii="Calibri" w:hAnsi="Calibri" w:cs="Calibri"/>
-          <w:sz w:val="24"/>
-          <w:szCs w:val="24"/>
+          <w:highlight w:val="darkYellow"/>
+        </w:rPr>
+      </w:pPr>
+      <w:r>
+        <w:rPr>
+          <w:rFonts w:ascii="Calibri" w:hAnsi="Calibri" w:cs="Calibri"/>
+          <w:sz w:val="24"/>
+          <w:szCs w:val="24"/>
+          <w:highlight w:val="darkYellow"/>
         </w:rPr>
         <w:t>* Fo</w:t>
       </w:r>
@@ -445,6 +566,7 @@
           <w:rFonts w:ascii="Calibri" w:hAnsi="Calibri" w:cs="Calibri"/>
           <w:sz w:val="24"/>
           <w:szCs w:val="24"/>
+          <w:highlight w:val="darkYellow"/>
         </w:rPr>
         <w:t>t</w:t>
       </w:r>
@@ -453,14 +575,67 @@
           <w:rFonts w:ascii="Calibri" w:hAnsi="Calibri" w:cs="Calibri"/>
           <w:sz w:val="24"/>
           <w:szCs w:val="24"/>
-        </w:rPr>
-        <w:t>o (Deve haver uma verificação para ver se o formato da foto é válido [png, jpg, jpeg, etc]</w:t>
-      </w:r>
-      <w:r>
-        <w:rPr>
-          <w:rFonts w:ascii="Calibri" w:hAnsi="Calibri" w:cs="Calibri"/>
-          <w:sz w:val="24"/>
-          <w:szCs w:val="24"/>
+          <w:highlight w:val="darkYellow"/>
+        </w:rPr>
+        <w:t xml:space="preserve">o (Deve haver uma verificação para ver se o formato da foto é válido [png, </w:t>
+      </w:r>
+      <w:proofErr w:type="spellStart"/>
+      <w:r>
+        <w:rPr>
+          <w:rFonts w:ascii="Calibri" w:hAnsi="Calibri" w:cs="Calibri"/>
+          <w:sz w:val="24"/>
+          <w:szCs w:val="24"/>
+          <w:highlight w:val="darkYellow"/>
+        </w:rPr>
+        <w:t>jpg</w:t>
+      </w:r>
+      <w:proofErr w:type="spellEnd"/>
+      <w:r>
+        <w:rPr>
+          <w:rFonts w:ascii="Calibri" w:hAnsi="Calibri" w:cs="Calibri"/>
+          <w:sz w:val="24"/>
+          <w:szCs w:val="24"/>
+          <w:highlight w:val="darkYellow"/>
+        </w:rPr>
+        <w:t xml:space="preserve">, </w:t>
+      </w:r>
+      <w:proofErr w:type="gramStart"/>
+      <w:r>
+        <w:rPr>
+          <w:rFonts w:ascii="Calibri" w:hAnsi="Calibri" w:cs="Calibri"/>
+          <w:sz w:val="24"/>
+          <w:szCs w:val="24"/>
+          <w:highlight w:val="darkYellow"/>
+        </w:rPr>
+        <w:t xml:space="preserve">jpeg, </w:t>
+      </w:r>
+      <w:proofErr w:type="spellStart"/>
+      <w:r>
+        <w:rPr>
+          <w:rFonts w:ascii="Calibri" w:hAnsi="Calibri" w:cs="Calibri"/>
+          <w:sz w:val="24"/>
+          <w:szCs w:val="24"/>
+          <w:highlight w:val="darkYellow"/>
+        </w:rPr>
+        <w:t>etc</w:t>
+      </w:r>
+      <w:proofErr w:type="spellEnd"/>
+      <w:proofErr w:type="gramEnd"/>
+      <w:r>
+        <w:rPr>
+          <w:rFonts w:ascii="Calibri" w:hAnsi="Calibri" w:cs="Calibri"/>
+          <w:sz w:val="24"/>
+          <w:szCs w:val="24"/>
+          <w:highlight w:val="darkYellow"/>
+        </w:rPr>
+        <w:t>]</w:t>
+      </w:r>
+      <w:r>
+        <w:rPr>
+          <w:rFonts w:ascii="Calibri" w:hAnsi="Calibri" w:cs="Calibri"/>
+          <w:sz w:val="24"/>
+          <w:szCs w:val="24"/>
+          <w:highlight w:val="darkYellow"/>
         </w:rPr>
         <w:t>, e a foto deve ser salva na pasta de fotos dos usuários, com um nome que não pode ser igual aos outros)</w:t>
       </w:r>
@@ -471,13 +646,15 @@
           <w:rFonts w:ascii="Calibri" w:hAnsi="Calibri" w:cs="Calibri"/>
           <w:sz w:val="24"/>
           <w:szCs w:val="24"/>
-        </w:rPr>
-      </w:pPr>
-      <w:r>
-        <w:rPr>
-          <w:rFonts w:ascii="Calibri" w:hAnsi="Calibri" w:cs="Calibri"/>
-          <w:sz w:val="24"/>
-          <w:szCs w:val="24"/>
+          <w:highlight w:val="darkYellow"/>
+        </w:rPr>
+      </w:pPr>
+      <w:r>
+        <w:rPr>
+          <w:rFonts w:ascii="Calibri" w:hAnsi="Calibri" w:cs="Calibri"/>
+          <w:sz w:val="24"/>
+          <w:szCs w:val="24"/>
+          <w:highlight w:val="darkYellow"/>
         </w:rPr>
         <w:t>* CEP (Deve haver uma verificação para ver se o CEP é válido);</w:t>
       </w:r>
@@ -488,13 +665,15 @@
           <w:rFonts w:ascii="Calibri" w:hAnsi="Calibri" w:cs="Calibri"/>
           <w:sz w:val="24"/>
           <w:szCs w:val="24"/>
-        </w:rPr>
-      </w:pPr>
-      <w:r>
-        <w:rPr>
-          <w:rFonts w:ascii="Calibri" w:hAnsi="Calibri" w:cs="Calibri"/>
-          <w:sz w:val="24"/>
-          <w:szCs w:val="24"/>
+          <w:highlight w:val="darkYellow"/>
+        </w:rPr>
+      </w:pPr>
+      <w:r>
+        <w:rPr>
+          <w:rFonts w:ascii="Calibri" w:hAnsi="Calibri" w:cs="Calibri"/>
+          <w:sz w:val="24"/>
+          <w:szCs w:val="24"/>
+          <w:highlight w:val="darkYellow"/>
         </w:rPr>
         <w:t>* Cidade (De acordo com o CEP);</w:t>
       </w:r>
@@ -505,13 +684,15 @@
           <w:rFonts w:ascii="Calibri" w:hAnsi="Calibri" w:cs="Calibri"/>
           <w:sz w:val="24"/>
           <w:szCs w:val="24"/>
-        </w:rPr>
-      </w:pPr>
-      <w:r>
-        <w:rPr>
-          <w:rFonts w:ascii="Calibri" w:hAnsi="Calibri" w:cs="Calibri"/>
-          <w:sz w:val="24"/>
-          <w:szCs w:val="24"/>
+          <w:highlight w:val="darkYellow"/>
+        </w:rPr>
+      </w:pPr>
+      <w:r>
+        <w:rPr>
+          <w:rFonts w:ascii="Calibri" w:hAnsi="Calibri" w:cs="Calibri"/>
+          <w:sz w:val="24"/>
+          <w:szCs w:val="24"/>
+          <w:highlight w:val="darkYellow"/>
         </w:rPr>
         <w:t>* UF (De acordo com o CEP);</w:t>
       </w:r>
@@ -522,13 +703,15 @@
           <w:rFonts w:ascii="Calibri" w:hAnsi="Calibri" w:cs="Calibri"/>
           <w:sz w:val="24"/>
           <w:szCs w:val="24"/>
-        </w:rPr>
-      </w:pPr>
-      <w:r>
-        <w:rPr>
-          <w:rFonts w:ascii="Calibri" w:hAnsi="Calibri" w:cs="Calibri"/>
-          <w:sz w:val="24"/>
-          <w:szCs w:val="24"/>
+          <w:highlight w:val="darkYellow"/>
+        </w:rPr>
+      </w:pPr>
+      <w:r>
+        <w:rPr>
+          <w:rFonts w:ascii="Calibri" w:hAnsi="Calibri" w:cs="Calibri"/>
+          <w:sz w:val="24"/>
+          <w:szCs w:val="24"/>
+          <w:highlight w:val="darkYellow"/>
         </w:rPr>
         <w:lastRenderedPageBreak/>
         <w:t>* Bairro (De acordo com o CEP, quando possível);</w:t>
@@ -540,13 +723,15 @@
           <w:rFonts w:ascii="Calibri" w:hAnsi="Calibri" w:cs="Calibri"/>
           <w:sz w:val="24"/>
           <w:szCs w:val="24"/>
-        </w:rPr>
-      </w:pPr>
-      <w:r>
-        <w:rPr>
-          <w:rFonts w:ascii="Calibri" w:hAnsi="Calibri" w:cs="Calibri"/>
-          <w:sz w:val="24"/>
-          <w:szCs w:val="24"/>
+          <w:highlight w:val="darkYellow"/>
+        </w:rPr>
+      </w:pPr>
+      <w:r>
+        <w:rPr>
+          <w:rFonts w:ascii="Calibri" w:hAnsi="Calibri" w:cs="Calibri"/>
+          <w:sz w:val="24"/>
+          <w:szCs w:val="24"/>
+          <w:highlight w:val="darkYellow"/>
         </w:rPr>
         <w:t>* Logradouro (De acordo com o CEP, quando possível);</w:t>
       </w:r>
@@ -557,13 +742,15 @@
           <w:rFonts w:ascii="Calibri" w:hAnsi="Calibri" w:cs="Calibri"/>
           <w:sz w:val="24"/>
           <w:szCs w:val="24"/>
-        </w:rPr>
-      </w:pPr>
-      <w:r>
-        <w:rPr>
-          <w:rFonts w:ascii="Calibri" w:hAnsi="Calibri" w:cs="Calibri"/>
-          <w:sz w:val="24"/>
-          <w:szCs w:val="24"/>
+          <w:highlight w:val="darkYellow"/>
+        </w:rPr>
+      </w:pPr>
+      <w:r>
+        <w:rPr>
+          <w:rFonts w:ascii="Calibri" w:hAnsi="Calibri" w:cs="Calibri"/>
+          <w:sz w:val="24"/>
+          <w:szCs w:val="24"/>
+          <w:highlight w:val="darkYellow"/>
         </w:rPr>
         <w:t>* Número;</w:t>
       </w:r>
@@ -574,13 +761,15 @@
           <w:rFonts w:ascii="Calibri" w:hAnsi="Calibri" w:cs="Calibri"/>
           <w:sz w:val="24"/>
           <w:szCs w:val="24"/>
-        </w:rPr>
-      </w:pPr>
-      <w:r>
-        <w:rPr>
-          <w:rFonts w:ascii="Calibri" w:hAnsi="Calibri" w:cs="Calibri"/>
-          <w:sz w:val="24"/>
-          <w:szCs w:val="24"/>
+          <w:highlight w:val="darkYellow"/>
+        </w:rPr>
+      </w:pPr>
+      <w:r>
+        <w:rPr>
+          <w:rFonts w:ascii="Calibri" w:hAnsi="Calibri" w:cs="Calibri"/>
+          <w:sz w:val="24"/>
+          <w:szCs w:val="24"/>
+          <w:highlight w:val="darkYellow"/>
         </w:rPr>
         <w:t>* Complemento (Opcional);</w:t>
       </w:r>
@@ -591,30 +780,54 @@
           <w:rFonts w:ascii="Calibri" w:hAnsi="Calibri" w:cs="Calibri"/>
           <w:sz w:val="24"/>
           <w:szCs w:val="24"/>
-        </w:rPr>
-      </w:pPr>
-      <w:r>
-        <w:rPr>
-          <w:rFonts w:ascii="Calibri" w:hAnsi="Calibri" w:cs="Calibri"/>
-          <w:sz w:val="24"/>
-          <w:szCs w:val="24"/>
-        </w:rPr>
-        <w:t>* Senha (Deve haver uma validação para ver se ela possui ao menos um caracter especial, uma letra maiúscula, uma letra minúscula, um número, ao menos oito caracteres e no máximo trinta);</w:t>
-      </w:r>
-    </w:p>
-    <w:p>
-      <w:pPr>
-        <w:rPr>
-          <w:rFonts w:ascii="Calibri" w:hAnsi="Calibri" w:cs="Calibri"/>
-          <w:sz w:val="24"/>
-          <w:szCs w:val="24"/>
-        </w:rPr>
-      </w:pPr>
-      <w:r>
-        <w:rPr>
-          <w:rFonts w:ascii="Calibri" w:hAnsi="Calibri" w:cs="Calibri"/>
-          <w:sz w:val="24"/>
-          <w:szCs w:val="24"/>
+          <w:highlight w:val="darkYellow"/>
+        </w:rPr>
+      </w:pPr>
+      <w:r>
+        <w:rPr>
+          <w:rFonts w:ascii="Calibri" w:hAnsi="Calibri" w:cs="Calibri"/>
+          <w:sz w:val="24"/>
+          <w:szCs w:val="24"/>
+          <w:highlight w:val="darkYellow"/>
+        </w:rPr>
+        <w:t xml:space="preserve">* Senha (Deve haver uma validação para ver se ela possui ao menos um </w:t>
+      </w:r>
+      <w:proofErr w:type="spellStart"/>
+      <w:r>
+        <w:rPr>
+          <w:rFonts w:ascii="Calibri" w:hAnsi="Calibri" w:cs="Calibri"/>
+          <w:sz w:val="24"/>
+          <w:szCs w:val="24"/>
+          <w:highlight w:val="darkYellow"/>
+        </w:rPr>
+        <w:t>caracter</w:t>
+      </w:r>
+      <w:proofErr w:type="spellEnd"/>
+      <w:r>
+        <w:rPr>
+          <w:rFonts w:ascii="Calibri" w:hAnsi="Calibri" w:cs="Calibri"/>
+          <w:sz w:val="24"/>
+          <w:szCs w:val="24"/>
+          <w:highlight w:val="darkYellow"/>
+        </w:rPr>
+        <w:t xml:space="preserve"> especial, uma letra maiúscula, uma letra minúscula, um número, ao menos oito caracteres e no máximo trinta);</w:t>
+      </w:r>
+    </w:p>
+    <w:p>
+      <w:pPr>
+        <w:rPr>
+          <w:rFonts w:ascii="Calibri" w:hAnsi="Calibri" w:cs="Calibri"/>
+          <w:sz w:val="24"/>
+          <w:szCs w:val="24"/>
+          <w:highlight w:val="darkYellow"/>
+        </w:rPr>
+      </w:pPr>
+      <w:r>
+        <w:rPr>
+          <w:rFonts w:ascii="Calibri" w:hAnsi="Calibri" w:cs="Calibri"/>
+          <w:sz w:val="24"/>
+          <w:szCs w:val="24"/>
+          <w:highlight w:val="darkYellow"/>
         </w:rPr>
         <w:t>* Confirmar senha (Deve ser igual a senha);</w:t>
       </w:r>
@@ -632,6 +845,7 @@
           <w:rFonts w:ascii="Calibri" w:hAnsi="Calibri" w:cs="Calibri"/>
           <w:sz w:val="24"/>
           <w:szCs w:val="24"/>
+          <w:highlight w:val="darkYellow"/>
         </w:rPr>
         <w:t>- Caso tudo esteja correto ele deve ser redirecionado para a página home com a sessão iniciada.</w:t>
       </w:r>
@@ -653,6 +867,7 @@
           <w:bCs/>
           <w:sz w:val="24"/>
           <w:szCs w:val="24"/>
+          <w:highlight w:val="darkYellow"/>
         </w:rPr>
       </w:pPr>
       <w:r>
@@ -662,6 +877,7 @@
           <w:bCs/>
           <w:sz w:val="24"/>
           <w:szCs w:val="24"/>
+          <w:highlight w:val="darkYellow"/>
         </w:rPr>
         <w:t>Página Alterar dados Cliente:</w:t>
       </w:r>
@@ -672,6 +888,7 @@
           <w:bCs/>
           <w:sz w:val="24"/>
           <w:szCs w:val="24"/>
+          <w:highlight w:val="darkYellow"/>
         </w:rPr>
         <w:t xml:space="preserve"> (Luís Pedro) </w:t>
       </w:r>
@@ -689,6 +906,7 @@
           <w:rFonts w:ascii="Calibri" w:hAnsi="Calibri" w:cs="Calibri"/>
           <w:sz w:val="24"/>
           <w:szCs w:val="24"/>
+          <w:highlight w:val="darkYellow"/>
         </w:rPr>
         <w:t xml:space="preserve">- Praticamente as mesmas coisas da </w:t>
       </w:r>
@@ -697,6 +915,7 @@
           <w:rFonts w:ascii="Calibri" w:hAnsi="Calibri" w:cs="Calibri"/>
           <w:sz w:val="24"/>
           <w:szCs w:val="24"/>
+          <w:highlight w:val="darkYellow"/>
         </w:rPr>
         <w:t>página de</w:t>
       </w:r>
@@ -705,6 +924,7 @@
           <w:rFonts w:ascii="Calibri" w:hAnsi="Calibri" w:cs="Calibri"/>
           <w:sz w:val="24"/>
           <w:szCs w:val="24"/>
+          <w:highlight w:val="darkYellow"/>
         </w:rPr>
         <w:t xml:space="preserve"> Cadastrar-se com as mesmas validações;</w:t>
       </w:r>

</xml_diff>